<commit_message>
Admin post update & delete
</commit_message>
<xml_diff>
--- a/Project Descriptions.docx
+++ b/Project Descriptions.docx
@@ -149,62 +149,102 @@
           <w:sz w:val="28"/>
           <w:szCs w:val="28"/>
         </w:rPr>
-        <w:t>6. meta_title</w:t>
-      </w:r>
-    </w:p>
-    <w:p>
-      <w:pPr>
-        <w:spacing w:after="0"/>
-        <w:rPr>
-          <w:rFonts w:ascii="Times New Roman" w:hAnsi="Times New Roman" w:cs="Times New Roman"/>
-          <w:sz w:val="28"/>
-          <w:szCs w:val="28"/>
-        </w:rPr>
-      </w:pPr>
-      <w:r>
-        <w:rPr>
-          <w:rFonts w:ascii="Times New Roman" w:hAnsi="Times New Roman" w:cs="Times New Roman"/>
-          <w:sz w:val="28"/>
-          <w:szCs w:val="28"/>
-        </w:rPr>
-        <w:t>7. meta_description</w:t>
-      </w:r>
-    </w:p>
-    <w:p>
-      <w:pPr>
-        <w:spacing w:after="0"/>
-        <w:rPr>
-          <w:rFonts w:ascii="Times New Roman" w:hAnsi="Times New Roman" w:cs="Times New Roman"/>
-          <w:sz w:val="28"/>
-          <w:szCs w:val="28"/>
-        </w:rPr>
-      </w:pPr>
-      <w:r>
-        <w:rPr>
-          <w:rFonts w:ascii="Times New Roman" w:hAnsi="Times New Roman" w:cs="Times New Roman"/>
-          <w:sz w:val="28"/>
-          <w:szCs w:val="28"/>
-        </w:rPr>
-        <w:t>8. meta_keywords</w:t>
-      </w:r>
-    </w:p>
-    <w:p>
-      <w:pPr>
-        <w:spacing w:after="0"/>
-        <w:rPr>
-          <w:rFonts w:ascii="Times New Roman" w:hAnsi="Times New Roman" w:cs="Times New Roman"/>
-          <w:sz w:val="28"/>
-          <w:szCs w:val="28"/>
-        </w:rPr>
-      </w:pPr>
-      <w:r>
-        <w:rPr>
-          <w:rFonts w:ascii="Times New Roman" w:hAnsi="Times New Roman" w:cs="Times New Roman"/>
-          <w:sz w:val="28"/>
-          <w:szCs w:val="28"/>
-        </w:rPr>
-        <w:t>9. navbar_status</w:t>
-      </w:r>
+        <w:t xml:space="preserve">6. </w:t>
+      </w:r>
+      <w:proofErr w:type="spellStart"/>
+      <w:r>
+        <w:rPr>
+          <w:rFonts w:ascii="Times New Roman" w:hAnsi="Times New Roman" w:cs="Times New Roman"/>
+          <w:sz w:val="28"/>
+          <w:szCs w:val="28"/>
+        </w:rPr>
+        <w:t>meta_title</w:t>
+      </w:r>
+      <w:proofErr w:type="spellEnd"/>
+    </w:p>
+    <w:p>
+      <w:pPr>
+        <w:spacing w:after="0"/>
+        <w:rPr>
+          <w:rFonts w:ascii="Times New Roman" w:hAnsi="Times New Roman" w:cs="Times New Roman"/>
+          <w:sz w:val="28"/>
+          <w:szCs w:val="28"/>
+        </w:rPr>
+      </w:pPr>
+      <w:r>
+        <w:rPr>
+          <w:rFonts w:ascii="Times New Roman" w:hAnsi="Times New Roman" w:cs="Times New Roman"/>
+          <w:sz w:val="28"/>
+          <w:szCs w:val="28"/>
+        </w:rPr>
+        <w:t xml:space="preserve">7. </w:t>
+      </w:r>
+      <w:proofErr w:type="spellStart"/>
+      <w:r>
+        <w:rPr>
+          <w:rFonts w:ascii="Times New Roman" w:hAnsi="Times New Roman" w:cs="Times New Roman"/>
+          <w:sz w:val="28"/>
+          <w:szCs w:val="28"/>
+        </w:rPr>
+        <w:t>meta_description</w:t>
+      </w:r>
+      <w:proofErr w:type="spellEnd"/>
+    </w:p>
+    <w:p>
+      <w:pPr>
+        <w:spacing w:after="0"/>
+        <w:rPr>
+          <w:rFonts w:ascii="Times New Roman" w:hAnsi="Times New Roman" w:cs="Times New Roman"/>
+          <w:sz w:val="28"/>
+          <w:szCs w:val="28"/>
+        </w:rPr>
+      </w:pPr>
+      <w:r>
+        <w:rPr>
+          <w:rFonts w:ascii="Times New Roman" w:hAnsi="Times New Roman" w:cs="Times New Roman"/>
+          <w:sz w:val="28"/>
+          <w:szCs w:val="28"/>
+        </w:rPr>
+        <w:t xml:space="preserve">8. </w:t>
+      </w:r>
+      <w:proofErr w:type="spellStart"/>
+      <w:r>
+        <w:rPr>
+          <w:rFonts w:ascii="Times New Roman" w:hAnsi="Times New Roman" w:cs="Times New Roman"/>
+          <w:sz w:val="28"/>
+          <w:szCs w:val="28"/>
+        </w:rPr>
+        <w:t>meta_keywords</w:t>
+      </w:r>
+      <w:proofErr w:type="spellEnd"/>
+    </w:p>
+    <w:p>
+      <w:pPr>
+        <w:spacing w:after="0"/>
+        <w:rPr>
+          <w:rFonts w:ascii="Times New Roman" w:hAnsi="Times New Roman" w:cs="Times New Roman"/>
+          <w:sz w:val="28"/>
+          <w:szCs w:val="28"/>
+        </w:rPr>
+      </w:pPr>
+      <w:r>
+        <w:rPr>
+          <w:rFonts w:ascii="Times New Roman" w:hAnsi="Times New Roman" w:cs="Times New Roman"/>
+          <w:sz w:val="28"/>
+          <w:szCs w:val="28"/>
+        </w:rPr>
+        <w:t xml:space="preserve">9. </w:t>
+      </w:r>
+      <w:proofErr w:type="spellStart"/>
+      <w:r>
+        <w:rPr>
+          <w:rFonts w:ascii="Times New Roman" w:hAnsi="Times New Roman" w:cs="Times New Roman"/>
+          <w:sz w:val="28"/>
+          <w:szCs w:val="28"/>
+        </w:rPr>
+        <w:t>navbar_status</w:t>
+      </w:r>
+      <w:proofErr w:type="spellEnd"/>
     </w:p>
     <w:p>
       <w:pPr>
@@ -239,26 +279,18 @@
           <w:sz w:val="28"/>
           <w:szCs w:val="28"/>
         </w:rPr>
-        <w:t>11. created_by</w:t>
-      </w:r>
-    </w:p>
-    <w:p>
-      <w:pPr>
-        <w:spacing w:after="0"/>
-        <w:rPr>
-          <w:rFonts w:ascii="Times New Roman" w:hAnsi="Times New Roman" w:cs="Times New Roman"/>
-          <w:sz w:val="28"/>
-          <w:szCs w:val="28"/>
-        </w:rPr>
-      </w:pPr>
-      <w:r>
-        <w:rPr>
-          <w:rFonts w:ascii="Times New Roman" w:hAnsi="Times New Roman" w:cs="Times New Roman"/>
-          <w:sz w:val="28"/>
-          <w:szCs w:val="28"/>
-        </w:rPr>
-        <w:t>12. created_at</w:t>
-      </w:r>
+        <w:t xml:space="preserve">11. </w:t>
+      </w:r>
+      <w:proofErr w:type="spellStart"/>
+      <w:r>
+        <w:rPr>
+          <w:rFonts w:ascii="Times New Roman" w:hAnsi="Times New Roman" w:cs="Times New Roman"/>
+          <w:sz w:val="28"/>
+          <w:szCs w:val="28"/>
+        </w:rPr>
+        <w:t>created_by</w:t>
+      </w:r>
+      <w:proofErr w:type="spellEnd"/>
     </w:p>
     <w:p>
       <w:pPr>
@@ -373,8 +405,18 @@
           <w:sz w:val="28"/>
           <w:szCs w:val="28"/>
         </w:rPr>
-        <w:t>2. category_id</w:t>
-      </w:r>
+        <w:t xml:space="preserve">2. </w:t>
+      </w:r>
+      <w:proofErr w:type="spellStart"/>
+      <w:r>
+        <w:rPr>
+          <w:rFonts w:ascii="Times New Roman" w:hAnsi="Times New Roman" w:cs="Times New Roman"/>
+          <w:sz w:val="28"/>
+          <w:szCs w:val="28"/>
+        </w:rPr>
+        <w:t>category_id</w:t>
+      </w:r>
+      <w:proofErr w:type="spellEnd"/>
     </w:p>
     <w:p>
       <w:pPr>
@@ -445,62 +487,102 @@
           <w:sz w:val="28"/>
           <w:szCs w:val="28"/>
         </w:rPr>
-        <w:t>6. yt_iframe</w:t>
-      </w:r>
-    </w:p>
-    <w:p>
-      <w:pPr>
-        <w:spacing w:after="0"/>
-        <w:rPr>
-          <w:rFonts w:ascii="Times New Roman" w:hAnsi="Times New Roman" w:cs="Times New Roman"/>
-          <w:sz w:val="28"/>
-          <w:szCs w:val="28"/>
-        </w:rPr>
-      </w:pPr>
-      <w:r>
-        <w:rPr>
-          <w:rFonts w:ascii="Times New Roman" w:hAnsi="Times New Roman" w:cs="Times New Roman"/>
-          <w:sz w:val="28"/>
-          <w:szCs w:val="28"/>
-        </w:rPr>
-        <w:t>7. meta_title</w:t>
-      </w:r>
-    </w:p>
-    <w:p>
-      <w:pPr>
-        <w:spacing w:after="0"/>
-        <w:rPr>
-          <w:rFonts w:ascii="Times New Roman" w:hAnsi="Times New Roman" w:cs="Times New Roman"/>
-          <w:sz w:val="28"/>
-          <w:szCs w:val="28"/>
-        </w:rPr>
-      </w:pPr>
-      <w:r>
-        <w:rPr>
-          <w:rFonts w:ascii="Times New Roman" w:hAnsi="Times New Roman" w:cs="Times New Roman"/>
-          <w:sz w:val="28"/>
-          <w:szCs w:val="28"/>
-        </w:rPr>
-        <w:t>8. meta_description</w:t>
-      </w:r>
-    </w:p>
-    <w:p>
-      <w:pPr>
-        <w:spacing w:after="0"/>
-        <w:rPr>
-          <w:rFonts w:ascii="Times New Roman" w:hAnsi="Times New Roman" w:cs="Times New Roman"/>
-          <w:sz w:val="28"/>
-          <w:szCs w:val="28"/>
-        </w:rPr>
-      </w:pPr>
-      <w:r>
-        <w:rPr>
-          <w:rFonts w:ascii="Times New Roman" w:hAnsi="Times New Roman" w:cs="Times New Roman"/>
-          <w:sz w:val="28"/>
-          <w:szCs w:val="28"/>
-        </w:rPr>
-        <w:t>9. meta_keywords</w:t>
-      </w:r>
+        <w:t xml:space="preserve">6. </w:t>
+      </w:r>
+      <w:proofErr w:type="spellStart"/>
+      <w:r>
+        <w:rPr>
+          <w:rFonts w:ascii="Times New Roman" w:hAnsi="Times New Roman" w:cs="Times New Roman"/>
+          <w:sz w:val="28"/>
+          <w:szCs w:val="28"/>
+        </w:rPr>
+        <w:t>yt_iframe</w:t>
+      </w:r>
+      <w:proofErr w:type="spellEnd"/>
+    </w:p>
+    <w:p>
+      <w:pPr>
+        <w:spacing w:after="0"/>
+        <w:rPr>
+          <w:rFonts w:ascii="Times New Roman" w:hAnsi="Times New Roman" w:cs="Times New Roman"/>
+          <w:sz w:val="28"/>
+          <w:szCs w:val="28"/>
+        </w:rPr>
+      </w:pPr>
+      <w:r>
+        <w:rPr>
+          <w:rFonts w:ascii="Times New Roman" w:hAnsi="Times New Roman" w:cs="Times New Roman"/>
+          <w:sz w:val="28"/>
+          <w:szCs w:val="28"/>
+        </w:rPr>
+        <w:t xml:space="preserve">7. </w:t>
+      </w:r>
+      <w:proofErr w:type="spellStart"/>
+      <w:r>
+        <w:rPr>
+          <w:rFonts w:ascii="Times New Roman" w:hAnsi="Times New Roman" w:cs="Times New Roman"/>
+          <w:sz w:val="28"/>
+          <w:szCs w:val="28"/>
+        </w:rPr>
+        <w:t>meta_title</w:t>
+      </w:r>
+      <w:proofErr w:type="spellEnd"/>
+    </w:p>
+    <w:p>
+      <w:pPr>
+        <w:spacing w:after="0"/>
+        <w:rPr>
+          <w:rFonts w:ascii="Times New Roman" w:hAnsi="Times New Roman" w:cs="Times New Roman"/>
+          <w:sz w:val="28"/>
+          <w:szCs w:val="28"/>
+        </w:rPr>
+      </w:pPr>
+      <w:r>
+        <w:rPr>
+          <w:rFonts w:ascii="Times New Roman" w:hAnsi="Times New Roman" w:cs="Times New Roman"/>
+          <w:sz w:val="28"/>
+          <w:szCs w:val="28"/>
+        </w:rPr>
+        <w:t xml:space="preserve">8. </w:t>
+      </w:r>
+      <w:proofErr w:type="spellStart"/>
+      <w:r>
+        <w:rPr>
+          <w:rFonts w:ascii="Times New Roman" w:hAnsi="Times New Roman" w:cs="Times New Roman"/>
+          <w:sz w:val="28"/>
+          <w:szCs w:val="28"/>
+        </w:rPr>
+        <w:t>meta_description</w:t>
+      </w:r>
+      <w:proofErr w:type="spellEnd"/>
+    </w:p>
+    <w:p>
+      <w:pPr>
+        <w:spacing w:after="0"/>
+        <w:rPr>
+          <w:rFonts w:ascii="Times New Roman" w:hAnsi="Times New Roman" w:cs="Times New Roman"/>
+          <w:sz w:val="28"/>
+          <w:szCs w:val="28"/>
+        </w:rPr>
+      </w:pPr>
+      <w:r>
+        <w:rPr>
+          <w:rFonts w:ascii="Times New Roman" w:hAnsi="Times New Roman" w:cs="Times New Roman"/>
+          <w:sz w:val="28"/>
+          <w:szCs w:val="28"/>
+        </w:rPr>
+        <w:t xml:space="preserve">9. </w:t>
+      </w:r>
+      <w:proofErr w:type="spellStart"/>
+      <w:r>
+        <w:rPr>
+          <w:rFonts w:ascii="Times New Roman" w:hAnsi="Times New Roman" w:cs="Times New Roman"/>
+          <w:sz w:val="28"/>
+          <w:szCs w:val="28"/>
+        </w:rPr>
+        <w:t>meta_keywords</w:t>
+      </w:r>
+      <w:proofErr w:type="spellEnd"/>
     </w:p>
     <w:p>
       <w:pPr>
@@ -535,26 +617,18 @@
           <w:sz w:val="28"/>
           <w:szCs w:val="28"/>
         </w:rPr>
-        <w:t>11. created_by</w:t>
-      </w:r>
-    </w:p>
-    <w:p>
-      <w:pPr>
-        <w:spacing w:after="0"/>
-        <w:rPr>
-          <w:rFonts w:ascii="Times New Roman" w:hAnsi="Times New Roman" w:cs="Times New Roman"/>
-          <w:sz w:val="28"/>
-          <w:szCs w:val="28"/>
-        </w:rPr>
-      </w:pPr>
-      <w:r>
-        <w:rPr>
-          <w:rFonts w:ascii="Times New Roman" w:hAnsi="Times New Roman" w:cs="Times New Roman"/>
-          <w:sz w:val="28"/>
-          <w:szCs w:val="28"/>
-        </w:rPr>
-        <w:t>12. created_at</w:t>
-      </w:r>
+        <w:t xml:space="preserve">11. </w:t>
+      </w:r>
+      <w:proofErr w:type="spellStart"/>
+      <w:r>
+        <w:rPr>
+          <w:rFonts w:ascii="Times New Roman" w:hAnsi="Times New Roman" w:cs="Times New Roman"/>
+          <w:sz w:val="28"/>
+          <w:szCs w:val="28"/>
+        </w:rPr>
+        <w:t>created_by</w:t>
+      </w:r>
+      <w:proofErr w:type="spellEnd"/>
     </w:p>
     <w:sectPr>
       <w:pgSz w:w="12240" w:h="15840"/>

</xml_diff>